<commit_message>
Work done in class and at home over various days I made a few small corrections to the instructional documents. Added assignment and solution documents for lesson 3.
</commit_message>
<xml_diff>
--- a/2 Computer Graphics & Concepts/2 Computer Graphics & Concepts Assignment Solution.docx
+++ b/2 Computer Graphics & Concepts/2 Computer Graphics & Concepts Assignment Solution.docx
@@ -28,8 +28,28 @@
           <w:color w:val="C0504D" w:themeColor="accent2"/>
           <w:sz w:val="48"/>
         </w:rPr>
-        <w:t>- Assignment</w:t>
+        <w:t>–</w:t>
       </w:r>
+      <w:r>
+        <w:rPr>
+          <w:rFonts w:ascii="Century Schoolbook" w:hAnsi="Century Schoolbook" w:cs="Times New Roman"/>
+          <w:b/>
+          <w:color w:val="C0504D" w:themeColor="accent2"/>
+          <w:sz w:val="48"/>
+        </w:rPr>
+        <w:t xml:space="preserve"> Assignment</w:t>
+      </w:r>
+      <w:r>
+        <w:rPr>
+          <w:rFonts w:ascii="Century Schoolbook" w:hAnsi="Century Schoolbook" w:cs="Times New Roman"/>
+          <w:b/>
+          <w:color w:val="C0504D" w:themeColor="accent2"/>
+          <w:sz w:val="48"/>
+        </w:rPr>
+        <w:t xml:space="preserve"> Solution</w:t>
+      </w:r>
+      <w:bookmarkStart w:id="0" w:name="_GoBack"/>
+      <w:bookmarkEnd w:id="0"/>
     </w:p>
     <w:p>
       <w:pPr>
@@ -106,8 +126,8 @@
         <w:t>Example:</w:t>
       </w:r>
     </w:p>
-    <w:bookmarkStart w:id="0" w:name="_MON_1662808556"/>
-    <w:bookmarkEnd w:id="0"/>
+    <w:bookmarkStart w:id="1" w:name="_MON_1662808556"/>
+    <w:bookmarkEnd w:id="1"/>
     <w:p>
       <w:pPr>
         <w:pStyle w:val="NormalText"/>
@@ -143,7 +163,7 @@
           <v:shape id="_x0000_i1025" type="#_x0000_t75" style="width:468pt;height:201.75pt" o:ole="">
             <v:imagedata r:id="rId8" o:title=""/>
           </v:shape>
-          <o:OLEObject Type="Embed" ProgID="Word.OpenDocumentText.12" ShapeID="_x0000_i1025" DrawAspect="Content" ObjectID="_1662810551" r:id="rId9"/>
+          <o:OLEObject Type="Embed" ProgID="Word.OpenDocumentText.12" ShapeID="_x0000_i1025" DrawAspect="Content" ObjectID="_1663673414" r:id="rId9"/>
         </w:object>
       </w:r>
     </w:p>
@@ -232,8 +252,6 @@
         <w:spacing w:after="0" w:line="240" w:lineRule="auto"/>
       </w:pPr>
     </w:p>
-    <w:bookmarkStart w:id="1" w:name="_GoBack"/>
-    <w:bookmarkEnd w:id="1"/>
     <w:bookmarkStart w:id="2" w:name="_MON_1662809869"/>
     <w:bookmarkEnd w:id="2"/>
     <w:p>
@@ -250,7 +268,7 @@
             <w10:borderbottom type="threeDEmboss" width="18"/>
             <w10:borderright type="threeDEmboss" width="18"/>
           </v:shape>
-          <o:OLEObject Type="Embed" ProgID="Word.OpenDocumentText.12" ShapeID="_x0000_i1026" DrawAspect="Content" ObjectID="_1662810552" r:id="rId12"/>
+          <o:OLEObject Type="Embed" ProgID="Word.OpenDocumentText.12" ShapeID="_x0000_i1026" DrawAspect="Content" ObjectID="_1663673415" r:id="rId12"/>
         </w:object>
       </w:r>
     </w:p>
@@ -480,7 +498,7 @@
               <w:noProof/>
               <w:color w:val="FFFFFF" w:themeColor="background1"/>
             </w:rPr>
-            <w:t>2</w:t>
+            <w:t>1</w:t>
           </w:r>
           <w:r>
             <w:rPr>
@@ -1744,8 +1762,9 @@
     <w:panose1 w:val="020B0604030504040204"/>
     <w:charset w:val="00"/>
     <w:family w:val="swiss"/>
+    <w:notTrueType/>
     <w:pitch w:val="variable"/>
-    <w:sig w:usb0="E1002EFF" w:usb1="C000605B" w:usb2="00000029" w:usb3="00000000" w:csb0="000101FF" w:csb1="00000000"/>
+    <w:sig w:usb0="00000003" w:usb1="00000000" w:usb2="00000000" w:usb3="00000000" w:csb0="00000001" w:csb1="00000000"/>
   </w:font>
   <w:font w:name="Century Schoolbook">
     <w:panose1 w:val="02040604050505020304"/>
@@ -1778,6 +1797,7 @@
   </w:compat>
   <w:rsids>
     <w:rsidRoot w:val="00340DA8"/>
+    <w:rsid w:val="00146C6A"/>
     <w:rsid w:val="00340DA8"/>
     <w:rsid w:val="004B5F20"/>
     <w:rsid w:val="00700120"/>

</xml_diff>